<commit_message>
fix: update TH questions
</commit_message>
<xml_diff>
--- a/static/funding/2019-voca-ffy18-housing/VOCA.TH.FAQs.docx
+++ b/static/funding/2019-voca-ffy18-housing/VOCA.TH.FAQs.docx
@@ -122,13 +122,24 @@
       <w:pPr>
         <w:rPr>
           <w:rFonts w:ascii="Times New Roman" w:hAnsi="Times New Roman"/>
-          <w:sz w:val="24"/>
-          <w:szCs w:val="24"/>
-        </w:rPr>
-      </w:pPr>
-      <w:r>
-        <w:rPr>
-          <w:rFonts w:ascii="Times New Roman" w:hAnsi="Times New Roman"/>
+          <w:b/>
+          <w:sz w:val="24"/>
+          <w:szCs w:val="24"/>
+        </w:rPr>
+      </w:pPr>
+      <w:r>
+        <w:rPr>
+          <w:rFonts w:ascii="Times New Roman" w:hAnsi="Times New Roman"/>
+          <w:b/>
+          <w:sz w:val="24"/>
+          <w:szCs w:val="24"/>
+        </w:rPr>
+        <w:t xml:space="preserve">REVISED </w:t>
+      </w:r>
+      <w:r>
+        <w:rPr>
+          <w:rFonts w:ascii="Times New Roman" w:hAnsi="Times New Roman"/>
+          <w:b/>
           <w:sz w:val="24"/>
           <w:szCs w:val="24"/>
         </w:rPr>
@@ -137,6 +148,16 @@
       <w:r>
         <w:rPr>
           <w:rFonts w:ascii="Times New Roman" w:hAnsi="Times New Roman"/>
+          <w:b/>
+          <w:sz w:val="24"/>
+          <w:szCs w:val="24"/>
+        </w:rPr>
+        <w:t>5</w:t>
+      </w:r>
+      <w:r>
+        <w:rPr>
+          <w:rFonts w:ascii="Times New Roman" w:hAnsi="Times New Roman"/>
+          <w:b/>
           <w:sz w:val="24"/>
           <w:szCs w:val="24"/>
         </w:rPr>
@@ -584,67 +605,318 @@
     <w:bookmarkEnd w:id="1"/>
     <w:p>
       <w:pPr>
-        <w:pStyle w:val="NoSpacing"/>
-        <w:rPr>
-          <w:rFonts w:ascii="Times New Roman" w:hAnsi="Times New Roman"/>
-          <w:sz w:val="24"/>
-          <w:szCs w:val="24"/>
-        </w:rPr>
-      </w:pPr>
-    </w:p>
-    <w:p>
-      <w:pPr>
-        <w:pStyle w:val="NoSpacing"/>
-        <w:rPr>
-          <w:rFonts w:ascii="Times New Roman" w:hAnsi="Times New Roman"/>
-          <w:sz w:val="24"/>
-          <w:szCs w:val="24"/>
-        </w:rPr>
-      </w:pPr>
-    </w:p>
-    <w:p>
-      <w:pPr>
-        <w:pStyle w:val="NoSpacing"/>
-        <w:rPr>
-          <w:rFonts w:ascii="Times New Roman" w:hAnsi="Times New Roman"/>
-          <w:sz w:val="24"/>
-          <w:szCs w:val="24"/>
-        </w:rPr>
-      </w:pPr>
-    </w:p>
-    <w:p>
-      <w:pPr>
-        <w:pStyle w:val="NoSpacing"/>
-        <w:rPr>
-          <w:rFonts w:ascii="Times New Roman" w:hAnsi="Times New Roman"/>
-          <w:sz w:val="24"/>
-          <w:szCs w:val="24"/>
-        </w:rPr>
-      </w:pPr>
-    </w:p>
-    <w:p>
-      <w:pPr>
-        <w:pStyle w:val="NoSpacing"/>
-        <w:rPr>
-          <w:rFonts w:ascii="Times New Roman" w:hAnsi="Times New Roman"/>
-          <w:sz w:val="24"/>
-          <w:szCs w:val="24"/>
-        </w:rPr>
-      </w:pPr>
-    </w:p>
-    <w:p>
-      <w:pPr>
-        <w:pStyle w:val="NoSpacing"/>
-        <w:rPr>
-          <w:rFonts w:ascii="Times New Roman" w:hAnsi="Times New Roman"/>
-          <w:sz w:val="24"/>
-          <w:szCs w:val="24"/>
-        </w:rPr>
-      </w:pPr>
-    </w:p>
-    <w:p>
-      <w:pPr>
-        <w:pStyle w:val="NoSpacing"/>
+        <w:rPr>
+          <w:rFonts w:ascii="Times New Roman" w:hAnsi="Times New Roman"/>
+          <w:sz w:val="24"/>
+          <w:szCs w:val="24"/>
+        </w:rPr>
+      </w:pPr>
+      <w:r>
+        <w:rPr>
+          <w:rFonts w:ascii="Times New Roman" w:hAnsi="Times New Roman"/>
+          <w:sz w:val="24"/>
+          <w:szCs w:val="24"/>
+        </w:rPr>
+        <w:t>Q) Is this funding allowed to support a Domestic Violence program that serves women (and their children, both male and female) only? In other words, is it acceptable to apply for this funding for a program that does not/is unable to serve men? Services to male victims of the crime victim population identified must be made available.</w:t>
+      </w:r>
+    </w:p>
+    <w:p>
+      <w:pPr>
+        <w:rPr>
+          <w:rFonts w:ascii="Times New Roman" w:hAnsi="Times New Roman"/>
+          <w:sz w:val="24"/>
+          <w:szCs w:val="24"/>
+        </w:rPr>
+      </w:pPr>
+      <w:r>
+        <w:rPr>
+          <w:rFonts w:ascii="Times New Roman" w:hAnsi="Times New Roman"/>
+          <w:sz w:val="24"/>
+          <w:szCs w:val="24"/>
+        </w:rPr>
+        <w:t xml:space="preserve">A) If you program primarily services females and their children, if a male comes to you for services under this program accommodations must be made available. </w:t>
+      </w:r>
+    </w:p>
+    <w:p>
+      <w:pPr>
+        <w:rPr>
+          <w:rFonts w:ascii="Times New Roman" w:hAnsi="Times New Roman"/>
+          <w:sz w:val="24"/>
+          <w:szCs w:val="24"/>
+        </w:rPr>
+      </w:pPr>
+    </w:p>
+    <w:p>
+      <w:pPr>
+        <w:rPr>
+          <w:rFonts w:ascii="Times New Roman" w:hAnsi="Times New Roman"/>
+          <w:sz w:val="24"/>
+          <w:szCs w:val="24"/>
+        </w:rPr>
+      </w:pPr>
+      <w:r>
+        <w:rPr>
+          <w:rFonts w:ascii="Times New Roman" w:hAnsi="Times New Roman"/>
+          <w:sz w:val="24"/>
+          <w:szCs w:val="24"/>
+        </w:rPr>
+        <w:t xml:space="preserve">Q) Is it acceptable for the program to only serve survivors of Domestic Violence, or will the grant </w:t>
+      </w:r>
+      <w:r>
+        <w:rPr>
+          <w:rFonts w:ascii="Times New Roman" w:hAnsi="Times New Roman"/>
+          <w:sz w:val="24"/>
+          <w:szCs w:val="24"/>
+        </w:rPr>
+        <w:lastRenderedPageBreak/>
+        <w:t>require that the program serves victims of all the types of violence identified in the NOFO (trafficking, community violence, LGBTQ+, violence, forced labor).</w:t>
+      </w:r>
+    </w:p>
+    <w:p>
+      <w:pPr>
+        <w:rPr>
+          <w:rFonts w:ascii="Times New Roman" w:hAnsi="Times New Roman"/>
+          <w:sz w:val="24"/>
+          <w:szCs w:val="24"/>
+        </w:rPr>
+      </w:pPr>
+      <w:r>
+        <w:rPr>
+          <w:rFonts w:ascii="Times New Roman" w:hAnsi="Times New Roman"/>
+          <w:sz w:val="24"/>
+          <w:szCs w:val="24"/>
+        </w:rPr>
+        <w:t xml:space="preserve">A) Program may server only one </w:t>
+      </w:r>
+      <w:proofErr w:type="gramStart"/>
+      <w:r>
+        <w:rPr>
+          <w:rFonts w:ascii="Times New Roman" w:hAnsi="Times New Roman"/>
+          <w:sz w:val="24"/>
+          <w:szCs w:val="24"/>
+        </w:rPr>
+        <w:t>particular crime</w:t>
+      </w:r>
+      <w:proofErr w:type="gramEnd"/>
+      <w:r>
+        <w:rPr>
+          <w:rFonts w:ascii="Times New Roman" w:hAnsi="Times New Roman"/>
+          <w:sz w:val="24"/>
+          <w:szCs w:val="24"/>
+        </w:rPr>
+        <w:t xml:space="preserve"> victim population, such as domestic violence, or multiple crime victim populations, such as domestic violence and human trafficking. Programs that serve multiple crime victim populations should detail how each population is served and explain how different service approaches are designed and why. </w:t>
+      </w:r>
+    </w:p>
+    <w:p>
+      <w:pPr>
+        <w:rPr>
+          <w:rFonts w:ascii="Times New Roman" w:hAnsi="Times New Roman"/>
+          <w:sz w:val="24"/>
+          <w:szCs w:val="24"/>
+        </w:rPr>
+      </w:pPr>
+    </w:p>
+    <w:p>
+      <w:pPr>
+        <w:rPr>
+          <w:rFonts w:ascii="Times New Roman" w:hAnsi="Times New Roman"/>
+          <w:sz w:val="24"/>
+          <w:szCs w:val="24"/>
+        </w:rPr>
+      </w:pPr>
+      <w:r>
+        <w:rPr>
+          <w:rFonts w:ascii="Times New Roman" w:hAnsi="Times New Roman"/>
+          <w:sz w:val="24"/>
+          <w:szCs w:val="24"/>
+        </w:rPr>
+        <w:t xml:space="preserve">Q) Page 8 of the NOFO says “Housing units and services offered for a minimum of 24 months.” Page 7 says “Grant awards must be spent over a period of 12 months. Additional funding to extend the grant period will depend on both the availability of funds and project performance during the first 12months.”   Can you clarify the incongruence?  Are we required to offer a client housing for up to 24 months with only a confirmation of 12 months of funding from the VOCA grant at the start of the program? </w:t>
+      </w:r>
+    </w:p>
+    <w:p>
+      <w:pPr>
+        <w:rPr>
+          <w:rFonts w:ascii="Times New Roman" w:hAnsi="Times New Roman"/>
+          <w:sz w:val="24"/>
+          <w:szCs w:val="24"/>
+        </w:rPr>
+      </w:pPr>
+      <w:r>
+        <w:rPr>
+          <w:rFonts w:ascii="Times New Roman" w:hAnsi="Times New Roman"/>
+          <w:sz w:val="24"/>
+          <w:szCs w:val="24"/>
+        </w:rPr>
+        <w:t>A) Your transitional housing program must offer a minimum of 24 months of housing/services to victims, but each grant period will be for 12 months. There is a maximum of 36 months total funding for the program.</w:t>
+      </w:r>
+    </w:p>
+    <w:p>
+      <w:pPr>
+        <w:rPr>
+          <w:rFonts w:ascii="Times New Roman" w:hAnsi="Times New Roman"/>
+          <w:sz w:val="24"/>
+          <w:szCs w:val="24"/>
+        </w:rPr>
+      </w:pPr>
+      <w:r>
+        <w:rPr>
+          <w:rFonts w:ascii="Times New Roman" w:hAnsi="Times New Roman"/>
+          <w:sz w:val="24"/>
+          <w:szCs w:val="24"/>
+        </w:rPr>
+        <w:t>Q) If the client is signing a lease for 12 months, is that okay?</w:t>
+      </w:r>
+    </w:p>
+    <w:p>
+      <w:pPr>
+        <w:rPr>
+          <w:rFonts w:ascii="Times New Roman" w:hAnsi="Times New Roman"/>
+          <w:sz w:val="24"/>
+          <w:szCs w:val="24"/>
+        </w:rPr>
+      </w:pPr>
+      <w:r>
+        <w:rPr>
+          <w:rFonts w:ascii="Times New Roman" w:hAnsi="Times New Roman"/>
+          <w:sz w:val="24"/>
+          <w:szCs w:val="24"/>
+        </w:rPr>
+        <w:t xml:space="preserve">A) Yes. </w:t>
+      </w:r>
+    </w:p>
+    <w:p>
+      <w:pPr>
+        <w:rPr>
+          <w:rFonts w:ascii="Times New Roman" w:hAnsi="Times New Roman"/>
+          <w:sz w:val="24"/>
+          <w:szCs w:val="24"/>
+        </w:rPr>
+      </w:pPr>
+    </w:p>
+    <w:p>
+      <w:pPr>
+        <w:rPr>
+          <w:rFonts w:ascii="Times New Roman" w:hAnsi="Times New Roman"/>
+          <w:sz w:val="24"/>
+          <w:szCs w:val="24"/>
+        </w:rPr>
+      </w:pPr>
+      <w:r>
+        <w:rPr>
+          <w:rFonts w:ascii="Times New Roman" w:hAnsi="Times New Roman"/>
+          <w:sz w:val="24"/>
+          <w:szCs w:val="24"/>
+        </w:rPr>
+        <w:t>Q)</w:t>
+      </w:r>
+      <w:r>
+        <w:rPr>
+          <w:rFonts w:ascii="Times New Roman" w:hAnsi="Times New Roman"/>
+          <w:sz w:val="24"/>
+          <w:szCs w:val="24"/>
+        </w:rPr>
+        <w:t xml:space="preserve"> </w:t>
+      </w:r>
+      <w:bookmarkStart w:id="2" w:name="_GoBack"/>
+      <w:bookmarkEnd w:id="2"/>
+      <w:r>
+        <w:rPr>
+          <w:rFonts w:ascii="Times New Roman" w:hAnsi="Times New Roman"/>
+          <w:sz w:val="24"/>
+          <w:szCs w:val="24"/>
+        </w:rPr>
+        <w:t xml:space="preserve">Under lessons learned we it states to include at least one example and describe how this lesson informs the proposed program design. – Are we to provide an anecdote of the project (if it is a </w:t>
+      </w:r>
+      <w:r>
+        <w:rPr>
+          <w:rFonts w:ascii="Times New Roman" w:hAnsi="Times New Roman"/>
+          <w:sz w:val="24"/>
+          <w:szCs w:val="24"/>
+        </w:rPr>
+        <w:t>reapplication -</w:t>
+      </w:r>
+      <w:r>
+        <w:rPr>
+          <w:rFonts w:ascii="Times New Roman" w:hAnsi="Times New Roman"/>
+          <w:sz w:val="24"/>
+          <w:szCs w:val="24"/>
+        </w:rPr>
+        <w:t xml:space="preserve"> success from previous project)? </w:t>
+      </w:r>
+    </w:p>
+    <w:p>
+      <w:pPr>
+        <w:rPr>
+          <w:rFonts w:ascii="Times New Roman" w:hAnsi="Times New Roman"/>
+          <w:sz w:val="24"/>
+          <w:szCs w:val="24"/>
+        </w:rPr>
+      </w:pPr>
+      <w:r>
+        <w:rPr>
+          <w:rFonts w:ascii="Times New Roman" w:hAnsi="Times New Roman"/>
+          <w:sz w:val="24"/>
+          <w:szCs w:val="24"/>
+        </w:rPr>
+        <w:t>A) Yes.</w:t>
+      </w:r>
+    </w:p>
+    <w:p>
+      <w:pPr>
+        <w:rPr>
+          <w:rFonts w:ascii="Times New Roman" w:hAnsi="Times New Roman"/>
+          <w:sz w:val="24"/>
+          <w:szCs w:val="24"/>
+        </w:rPr>
+      </w:pPr>
+    </w:p>
+    <w:p>
+      <w:pPr>
+        <w:rPr>
+          <w:rFonts w:ascii="Times New Roman" w:hAnsi="Times New Roman"/>
+          <w:sz w:val="24"/>
+          <w:szCs w:val="24"/>
+        </w:rPr>
+      </w:pPr>
+    </w:p>
+    <w:p>
+      <w:pPr>
+        <w:rPr>
+          <w:rFonts w:ascii="Times New Roman" w:hAnsi="Times New Roman"/>
+          <w:sz w:val="24"/>
+          <w:szCs w:val="24"/>
+        </w:rPr>
+      </w:pPr>
+    </w:p>
+    <w:p>
+      <w:pPr>
+        <w:rPr>
+          <w:rFonts w:ascii="Times New Roman" w:hAnsi="Times New Roman"/>
+          <w:sz w:val="24"/>
+          <w:szCs w:val="24"/>
+        </w:rPr>
+      </w:pPr>
+    </w:p>
+    <w:p>
+      <w:pPr>
+        <w:rPr>
+          <w:rFonts w:ascii="Times New Roman" w:hAnsi="Times New Roman"/>
+          <w:sz w:val="24"/>
+          <w:szCs w:val="24"/>
+        </w:rPr>
+      </w:pPr>
+    </w:p>
+    <w:p>
+      <w:pPr>
+        <w:rPr>
+          <w:rFonts w:ascii="Times New Roman" w:hAnsi="Times New Roman"/>
+          <w:sz w:val="24"/>
+          <w:szCs w:val="24"/>
+        </w:rPr>
+      </w:pPr>
+    </w:p>
+    <w:p>
+      <w:pPr>
         <w:rPr>
           <w:rFonts w:ascii="Times New Roman" w:hAnsi="Times New Roman"/>
           <w:sz w:val="24"/>

</xml_diff>